<commit_message>
Enable alpha-beta. Enable adjustable depth
</commit_message>
<xml_diff>
--- a/TianqiangLiu_Report_A2.docx
+++ b/TianqiangLiu_Report_A2.docx
@@ -10,23 +10,7 @@
         <w:t>S</w:t>
       </w:r>
       <w:r>
-        <w:t xml:space="preserve">tate space in my program is start from the choices that player can make to end state-no ball in either player. The state space includes multiple states such as board situation, current player, and number of balls in each cell.  The current player is a Boolean stored in </w:t>
-      </w:r>
-      <w:proofErr w:type="spellStart"/>
-      <w:r>
-        <w:t>GameControl</w:t>
-      </w:r>
-      <w:proofErr w:type="spellEnd"/>
-      <w:r>
-        <w:t xml:space="preserve"> class. The number of balls in each cell and board details are stored in Board class as </w:t>
-      </w:r>
-      <w:proofErr w:type="spellStart"/>
-      <w:r>
-        <w:t>ArrayList</w:t>
-      </w:r>
-      <w:proofErr w:type="spellEnd"/>
-      <w:r>
-        <w:t xml:space="preserve"> and other attributes.</w:t>
+        <w:t>tate space in my program is start from the choices that player can make to end state-no ball in either player. The state space includes multiple states such as board situation, current player, and number of balls in each cell.  The current player is a Boolean stored in GameControl class. The number of balls in each cell and board details are stored in Board class as ArrayList and other attributes.</w:t>
       </w:r>
     </w:p>
     <w:p>
@@ -60,15 +44,8 @@
       <w:r>
         <w:t>he second heuristic function is calculating how many balls will be in the player Mancala. This heuristic use number of balls in player side mancala after the moved to estimated winning chance that player can have. Because, the number of balls in mancala is the most important for the game. What’s more, it is winning condition for the game. Hence, this heuristic is closer to optimal answers than first one.</w:t>
       </w:r>
-      <w:bookmarkStart w:id="0" w:name="_GoBack"/>
-      <w:bookmarkEnd w:id="0"/>
     </w:p>
     <w:p>
-      <w:pPr>
-        <w:rPr>
-          <w:rFonts w:hint="eastAsia"/>
-        </w:rPr>
-      </w:pPr>
       <w:r>
         <w:rPr>
           <w:rFonts w:hint="eastAsia"/>
@@ -78,17 +55,20 @@
       <w:r>
         <w:t xml:space="preserve">he number of </w:t>
       </w:r>
-      <w:proofErr w:type="gramStart"/>
-      <w:r>
-        <w:t>node</w:t>
-      </w:r>
-      <w:proofErr w:type="gramEnd"/>
+      <w:r>
+        <w:t>nodes</w:t>
+      </w:r>
       <w:r>
         <w:t xml:space="preserve"> searched </w:t>
       </w:r>
       <w:r>
         <w:t>for first heuristic function is 17884 and for second heuristic function is 12067.</w:t>
       </w:r>
+      <w:r>
+        <w:t xml:space="preserve"> After Implement the alpha-beta, the number decrease to 200.</w:t>
+      </w:r>
+      <w:bookmarkStart w:id="0" w:name="_GoBack"/>
+      <w:bookmarkEnd w:id="0"/>
     </w:p>
     <w:sectPr>
       <w:headerReference w:type="default" r:id="rId6"/>
@@ -396,6 +376,7 @@
     <w:lsdException w:name="HTML Sample" w:semiHidden="1" w:unhideWhenUsed="1"/>
     <w:lsdException w:name="HTML Typewriter" w:semiHidden="1" w:unhideWhenUsed="1"/>
     <w:lsdException w:name="HTML Variable" w:semiHidden="1" w:unhideWhenUsed="1"/>
+    <w:lsdException w:name="Normal Table" w:semiHidden="1" w:unhideWhenUsed="1"/>
     <w:lsdException w:name="annotation subject" w:semiHidden="1" w:unhideWhenUsed="1"/>
     <w:lsdException w:name="No List" w:semiHidden="1" w:unhideWhenUsed="1"/>
     <w:lsdException w:name="Outline List 1" w:semiHidden="1" w:unhideWhenUsed="1"/>
@@ -442,8 +423,10 @@
     <w:lsdException w:name="Table Subtle 2" w:semiHidden="1" w:unhideWhenUsed="1"/>
     <w:lsdException w:name="Table Web 1" w:semiHidden="1" w:unhideWhenUsed="1"/>
     <w:lsdException w:name="Table Web 2" w:semiHidden="1" w:unhideWhenUsed="1"/>
+    <w:lsdException w:name="Table Web 3" w:semiHidden="1" w:unhideWhenUsed="1"/>
     <w:lsdException w:name="Balloon Text" w:semiHidden="1" w:unhideWhenUsed="1"/>
     <w:lsdException w:name="Table Grid" w:uiPriority="39"/>
+    <w:lsdException w:name="Table Theme" w:semiHidden="1" w:unhideWhenUsed="1"/>
     <w:lsdException w:name="Placeholder Text" w:semiHidden="1"/>
     <w:lsdException w:name="No Spacing" w:uiPriority="1" w:qFormat="1"/>
     <w:lsdException w:name="Light Shading" w:uiPriority="60"/>

</xml_diff>